<commit_message>
update on graph data struct
</commit_message>
<xml_diff>
--- a/documentation of project.docx
+++ b/documentation of project.docx
@@ -660,7 +660,7 @@
         </w:rPr>
         <w:lastRenderedPageBreak/>
         <w:drawing>
-          <wp:anchor distT="0" distB="0" distL="114300" distR="114300" simplePos="0" relativeHeight="251659264" behindDoc="0" locked="0" layoutInCell="1" allowOverlap="1" wp14:anchorId="3EA18D47" wp14:editId="5D7CBC7C">
+          <wp:anchor distT="0" distB="0" distL="114300" distR="114300" simplePos="0" relativeHeight="251659264" behindDoc="0" locked="0" layoutInCell="1" allowOverlap="1" wp14:anchorId="3EA18D47" wp14:editId="54399D01">
             <wp:simplePos x="0" y="0"/>
             <wp:positionH relativeFrom="column">
               <wp:posOffset>457200</wp:posOffset>
@@ -733,10 +733,1059 @@
           <w:lang w:val="en-US"/>
         </w:rPr>
       </w:pPr>
-    </w:p>
-    <w:p>
-      <w:pPr>
-        <w:pStyle w:val="ListParagraph"/>
+      <w:r>
+        <w:rPr>
+          <w:lang w:val="en-US"/>
+        </w:rPr>
+        <w:t>In a directed graph, movement can go to only one side</w:t>
+      </w:r>
+    </w:p>
+    <w:p>
+      <w:pPr>
+        <w:pStyle w:val="ListParagraph"/>
+        <w:numPr>
+          <w:ilvl w:val="0"/>
+          <w:numId w:val="3"/>
+        </w:numPr>
+        <w:rPr>
+          <w:lang w:val="en-US"/>
+        </w:rPr>
+      </w:pPr>
+      <w:r>
+        <w:rPr>
+          <w:lang w:val="en-US"/>
+        </w:rPr>
+        <w:t>Most cases graphs have a weight value</w:t>
+      </w:r>
+    </w:p>
+    <w:p>
+      <w:pPr>
+        <w:pStyle w:val="ListParagraph"/>
+        <w:numPr>
+          <w:ilvl w:val="0"/>
+          <w:numId w:val="3"/>
+        </w:numPr>
+        <w:rPr>
+          <w:lang w:val="en-US"/>
+        </w:rPr>
+      </w:pPr>
+      <w:r>
+        <w:rPr>
+          <w:lang w:val="en-US"/>
+        </w:rPr>
+        <w:t>Path : sequence of edges that allows us to go from one node to another</w:t>
+      </w:r>
+    </w:p>
+    <w:p>
+      <w:pPr>
+        <w:pStyle w:val="ListParagraph"/>
+        <w:numPr>
+          <w:ilvl w:val="0"/>
+          <w:numId w:val="3"/>
+        </w:numPr>
+        <w:rPr>
+          <w:lang w:val="en-US"/>
+        </w:rPr>
+      </w:pPr>
+      <w:r>
+        <w:rPr>
+          <w:lang w:val="en-US"/>
+        </w:rPr>
+        <w:t>Length of path is defined as the number of edges it contains</w:t>
+      </w:r>
+    </w:p>
+    <w:p>
+      <w:pPr>
+        <w:pStyle w:val="ListParagraph"/>
+        <w:numPr>
+          <w:ilvl w:val="0"/>
+          <w:numId w:val="3"/>
+        </w:numPr>
+        <w:rPr>
+          <w:lang w:val="fr-BE"/>
+        </w:rPr>
+      </w:pPr>
+      <w:r>
+        <w:rPr>
+          <w:lang w:val="fr-BE"/>
+        </w:rPr>
+        <w:t xml:space="preserve">Adjacent matrix or adjacent </w:t>
+      </w:r>
+      <w:proofErr w:type="spellStart"/>
+      <w:r>
+        <w:rPr>
+          <w:lang w:val="fr-BE"/>
+        </w:rPr>
+        <w:t>li</w:t>
+      </w:r>
+      <w:r>
+        <w:rPr>
+          <w:lang w:val="fr-BE"/>
+        </w:rPr>
+        <w:t>st</w:t>
+      </w:r>
+      <w:proofErr w:type="spellEnd"/>
+    </w:p>
+    <w:p>
+      <w:pPr>
+        <w:pStyle w:val="Heading3"/>
+        <w:rPr>
+          <w:lang w:val="fr-BE"/>
+        </w:rPr>
+      </w:pPr>
+      <w:r>
+        <w:rPr>
+          <w:lang w:val="fr-BE"/>
+        </w:rPr>
+        <w:t>Adjacent matrix</w:t>
+      </w:r>
+    </w:p>
+    <w:p>
+      <w:pPr>
+        <w:pStyle w:val="ListParagraph"/>
+        <w:numPr>
+          <w:ilvl w:val="0"/>
+          <w:numId w:val="3"/>
+        </w:numPr>
+        <w:rPr>
+          <w:lang w:val="fr-BE"/>
+        </w:rPr>
+      </w:pPr>
+      <w:r>
+        <w:rPr>
+          <w:lang w:val="fr-BE"/>
+        </w:rPr>
+        <w:t xml:space="preserve">2d </w:t>
+      </w:r>
+      <w:proofErr w:type="spellStart"/>
+      <w:r>
+        <w:rPr>
+          <w:lang w:val="fr-BE"/>
+        </w:rPr>
+        <w:t>array</w:t>
+      </w:r>
+      <w:proofErr w:type="spellEnd"/>
+      <w:r>
+        <w:rPr>
+          <w:lang w:val="fr-BE"/>
+        </w:rPr>
+        <w:t xml:space="preserve"> </w:t>
+      </w:r>
+      <w:proofErr w:type="spellStart"/>
+      <w:r>
+        <w:rPr>
+          <w:lang w:val="fr-BE"/>
+        </w:rPr>
+        <w:t>used</w:t>
+      </w:r>
+      <w:proofErr w:type="spellEnd"/>
+    </w:p>
+    <w:p>
+      <w:pPr>
+        <w:pStyle w:val="ListParagraph"/>
+        <w:numPr>
+          <w:ilvl w:val="0"/>
+          <w:numId w:val="3"/>
+        </w:numPr>
+        <w:rPr>
+          <w:lang w:val="fr-BE"/>
+        </w:rPr>
+      </w:pPr>
+      <w:r>
+        <w:rPr>
+          <w:lang w:val="fr-BE"/>
+        </w:rPr>
+        <w:t>Matrix full of values</w:t>
+      </w:r>
+    </w:p>
+    <w:p>
+      <w:pPr>
+        <w:pStyle w:val="ListParagraph"/>
+        <w:numPr>
+          <w:ilvl w:val="0"/>
+          <w:numId w:val="3"/>
+        </w:numPr>
+        <w:rPr>
+          <w:lang w:val="fr-BE"/>
+        </w:rPr>
+      </w:pPr>
+      <w:r>
+        <w:rPr>
+          <w:lang w:val="fr-BE"/>
+        </w:rPr>
+        <w:t xml:space="preserve">Value </w:t>
+      </w:r>
+      <w:proofErr w:type="spellStart"/>
+      <w:r>
+        <w:rPr>
+          <w:lang w:val="fr-BE"/>
+        </w:rPr>
+        <w:t>is</w:t>
+      </w:r>
+      <w:proofErr w:type="spellEnd"/>
+      <w:r>
+        <w:rPr>
+          <w:lang w:val="fr-BE"/>
+        </w:rPr>
+        <w:t xml:space="preserve"> </w:t>
+      </w:r>
+      <w:proofErr w:type="spellStart"/>
+      <w:r>
+        <w:rPr>
+          <w:lang w:val="fr-BE"/>
+        </w:rPr>
+        <w:t>etiher</w:t>
+      </w:r>
+      <w:proofErr w:type="spellEnd"/>
+      <w:r>
+        <w:rPr>
+          <w:lang w:val="fr-BE"/>
+        </w:rPr>
+        <w:t xml:space="preserve"> 0 or  1</w:t>
+      </w:r>
+    </w:p>
+    <w:p>
+      <w:pPr>
+        <w:pStyle w:val="ListParagraph"/>
+        <w:numPr>
+          <w:ilvl w:val="0"/>
+          <w:numId w:val="3"/>
+        </w:numPr>
+        <w:rPr>
+          <w:lang w:val="en-US"/>
+        </w:rPr>
+      </w:pPr>
+      <w:r>
+        <w:rPr>
+          <w:lang w:val="en-US"/>
+        </w:rPr>
+        <w:t>Edge between nodes is 1, no</w:t>
+      </w:r>
+      <w:r>
+        <w:rPr>
+          <w:lang w:val="en-US"/>
+        </w:rPr>
+        <w:t xml:space="preserve"> edge is 0</w:t>
+      </w:r>
+    </w:p>
+    <w:p>
+      <w:pPr>
+        <w:pStyle w:val="ListParagraph"/>
+        <w:numPr>
+          <w:ilvl w:val="0"/>
+          <w:numId w:val="3"/>
+        </w:numPr>
+        <w:rPr>
+          <w:lang w:val="en-US"/>
+        </w:rPr>
+      </w:pPr>
+      <w:r>
+        <w:rPr>
+          <w:lang w:val="en-US"/>
+        </w:rPr>
+        <w:drawing>
+          <wp:anchor distT="0" distB="0" distL="114300" distR="114300" simplePos="0" relativeHeight="251660288" behindDoc="0" locked="0" layoutInCell="1" allowOverlap="1" wp14:anchorId="56E549C5" wp14:editId="6DB6E194">
+            <wp:simplePos x="0" y="0"/>
+            <wp:positionH relativeFrom="column">
+              <wp:posOffset>449580</wp:posOffset>
+            </wp:positionH>
+            <wp:positionV relativeFrom="paragraph">
+              <wp:posOffset>217170</wp:posOffset>
+            </wp:positionV>
+            <wp:extent cx="3406140" cy="1207770"/>
+            <wp:effectExtent l="0" t="0" r="3810" b="0"/>
+            <wp:wrapTopAndBottom/>
+            <wp:docPr id="3" name="Picture 3" descr="Diagram, schematic&#10;&#10;Description automatically generated"/>
+            <wp:cNvGraphicFramePr>
+              <a:graphicFrameLocks xmlns:a="http://schemas.openxmlformats.org/drawingml/2006/main" noChangeAspect="1"/>
+            </wp:cNvGraphicFramePr>
+            <a:graphic xmlns:a="http://schemas.openxmlformats.org/drawingml/2006/main">
+              <a:graphicData uri="http://schemas.openxmlformats.org/drawingml/2006/picture">
+                <pic:pic xmlns:pic="http://schemas.openxmlformats.org/drawingml/2006/picture">
+                  <pic:nvPicPr>
+                    <pic:cNvPr id="3" name="Picture 3" descr="Diagram, schematic&#10;&#10;Description automatically generated"/>
+                    <pic:cNvPicPr/>
+                  </pic:nvPicPr>
+                  <pic:blipFill>
+                    <a:blip r:embed="rId12" cstate="print">
+                      <a:extLst>
+                        <a:ext uri="{28A0092B-C50C-407E-A947-70E740481C1C}">
+                          <a14:useLocalDpi xmlns:a14="http://schemas.microsoft.com/office/drawing/2010/main" val="0"/>
+                        </a:ext>
+                      </a:extLst>
+                    </a:blip>
+                    <a:stretch>
+                      <a:fillRect/>
+                    </a:stretch>
+                  </pic:blipFill>
+                  <pic:spPr>
+                    <a:xfrm flipV="1">
+                      <a:off x="0" y="0"/>
+                      <a:ext cx="3406140" cy="1207770"/>
+                    </a:xfrm>
+                    <a:prstGeom prst="rect">
+                      <a:avLst/>
+                    </a:prstGeom>
+                  </pic:spPr>
+                </pic:pic>
+              </a:graphicData>
+            </a:graphic>
+          </wp:anchor>
+        </w:drawing>
+      </w:r>
+      <w:r>
+        <w:rPr>
+          <w:lang w:val="en-US"/>
+        </w:rPr>
+        <w:t xml:space="preserve">Example: </w:t>
+      </w:r>
+    </w:p>
+    <w:p>
+      <w:pPr>
+        <w:pStyle w:val="ListParagraph"/>
+        <w:numPr>
+          <w:ilvl w:val="0"/>
+          <w:numId w:val="3"/>
+        </w:numPr>
+        <w:rPr>
+          <w:lang w:val="en-US"/>
+        </w:rPr>
+      </w:pPr>
+      <w:r>
+        <w:rPr>
+          <w:lang w:val="en-US"/>
+        </w:rPr>
+        <w:drawing>
+          <wp:anchor distT="0" distB="0" distL="114300" distR="114300" simplePos="0" relativeHeight="251661312" behindDoc="0" locked="0" layoutInCell="1" allowOverlap="1" wp14:anchorId="6E6245F2" wp14:editId="63946FED">
+            <wp:simplePos x="0" y="0"/>
+            <wp:positionH relativeFrom="column">
+              <wp:posOffset>441960</wp:posOffset>
+            </wp:positionH>
+            <wp:positionV relativeFrom="paragraph">
+              <wp:posOffset>1457960</wp:posOffset>
+            </wp:positionV>
+            <wp:extent cx="3383280" cy="1119505"/>
+            <wp:effectExtent l="0" t="0" r="7620" b="4445"/>
+            <wp:wrapTopAndBottom/>
+            <wp:docPr id="4" name="Picture 4" descr="Diagram&#10;&#10;Description automatically generated"/>
+            <wp:cNvGraphicFramePr>
+              <a:graphicFrameLocks xmlns:a="http://schemas.openxmlformats.org/drawingml/2006/main" noChangeAspect="1"/>
+            </wp:cNvGraphicFramePr>
+            <a:graphic xmlns:a="http://schemas.openxmlformats.org/drawingml/2006/main">
+              <a:graphicData uri="http://schemas.openxmlformats.org/drawingml/2006/picture">
+                <pic:pic xmlns:pic="http://schemas.openxmlformats.org/drawingml/2006/picture">
+                  <pic:nvPicPr>
+                    <pic:cNvPr id="4" name="Picture 4" descr="Diagram&#10;&#10;Description automatically generated"/>
+                    <pic:cNvPicPr/>
+                  </pic:nvPicPr>
+                  <pic:blipFill>
+                    <a:blip r:embed="rId13" cstate="print">
+                      <a:extLst>
+                        <a:ext uri="{28A0092B-C50C-407E-A947-70E740481C1C}">
+                          <a14:useLocalDpi xmlns:a14="http://schemas.microsoft.com/office/drawing/2010/main" val="0"/>
+                        </a:ext>
+                      </a:extLst>
+                    </a:blip>
+                    <a:stretch>
+                      <a:fillRect/>
+                    </a:stretch>
+                  </pic:blipFill>
+                  <pic:spPr>
+                    <a:xfrm>
+                      <a:off x="0" y="0"/>
+                      <a:ext cx="3383280" cy="1119505"/>
+                    </a:xfrm>
+                    <a:prstGeom prst="rect">
+                      <a:avLst/>
+                    </a:prstGeom>
+                  </pic:spPr>
+                </pic:pic>
+              </a:graphicData>
+            </a:graphic>
+            <wp14:sizeRelH relativeFrom="margin">
+              <wp14:pctWidth>0</wp14:pctWidth>
+            </wp14:sizeRelH>
+            <wp14:sizeRelV relativeFrom="margin">
+              <wp14:pctHeight>0</wp14:pctHeight>
+            </wp14:sizeRelV>
+          </wp:anchor>
+        </w:drawing>
+      </w:r>
+      <w:r>
+        <w:rPr>
+          <w:lang w:val="en-US"/>
+        </w:rPr>
+        <w:t xml:space="preserve">Directed graphs look different : </w:t>
+      </w:r>
+    </w:p>
+    <w:p>
+      <w:pPr>
+        <w:rPr>
+          <w:lang w:val="en-US"/>
+        </w:rPr>
+      </w:pPr>
+    </w:p>
+    <w:p>
+      <w:pPr>
+        <w:rPr>
+          <w:rFonts w:asciiTheme="majorHAnsi" w:eastAsiaTheme="majorEastAsia" w:hAnsiTheme="majorHAnsi" w:cstheme="majorBidi"/>
+          <w:color w:val="1F3763" w:themeColor="accent1" w:themeShade="7F"/>
+          <w:sz w:val="24"/>
+          <w:szCs w:val="24"/>
+          <w:lang w:val="fr-BE"/>
+        </w:rPr>
+      </w:pPr>
+      <w:r>
+        <w:rPr>
+          <w:lang w:val="fr-BE"/>
+        </w:rPr>
+        <w:br w:type="page"/>
+      </w:r>
+    </w:p>
+    <w:p>
+      <w:pPr>
+        <w:pStyle w:val="Heading3"/>
+        <w:rPr>
+          <w:lang w:val="fr-BE"/>
+        </w:rPr>
+      </w:pPr>
+      <w:r>
+        <w:rPr>
+          <w:lang w:val="fr-BE"/>
+        </w:rPr>
+        <w:lastRenderedPageBreak/>
+        <w:t xml:space="preserve">Adjacent </w:t>
+      </w:r>
+      <w:proofErr w:type="spellStart"/>
+      <w:r>
+        <w:rPr>
+          <w:lang w:val="fr-BE"/>
+        </w:rPr>
+        <w:t>list</w:t>
+      </w:r>
+      <w:proofErr w:type="spellEnd"/>
+    </w:p>
+    <w:p>
+      <w:pPr>
+        <w:pStyle w:val="ListParagraph"/>
+        <w:numPr>
+          <w:ilvl w:val="0"/>
+          <w:numId w:val="3"/>
+        </w:numPr>
+        <w:rPr>
+          <w:lang w:val="fr-BE"/>
+        </w:rPr>
+      </w:pPr>
+      <w:proofErr w:type="spellStart"/>
+      <w:r>
+        <w:rPr>
+          <w:lang w:val="fr-BE"/>
+        </w:rPr>
+        <w:t>Array</w:t>
+      </w:r>
+      <w:proofErr w:type="spellEnd"/>
+      <w:r>
+        <w:rPr>
+          <w:lang w:val="fr-BE"/>
+        </w:rPr>
+        <w:t xml:space="preserve"> of </w:t>
+      </w:r>
+      <w:proofErr w:type="spellStart"/>
+      <w:r>
+        <w:rPr>
+          <w:lang w:val="fr-BE"/>
+        </w:rPr>
+        <w:t>linked</w:t>
+      </w:r>
+      <w:proofErr w:type="spellEnd"/>
+      <w:r>
+        <w:rPr>
+          <w:lang w:val="fr-BE"/>
+        </w:rPr>
+        <w:t xml:space="preserve"> </w:t>
+      </w:r>
+      <w:proofErr w:type="spellStart"/>
+      <w:r>
+        <w:rPr>
+          <w:lang w:val="fr-BE"/>
+        </w:rPr>
+        <w:t>lists</w:t>
+      </w:r>
+      <w:proofErr w:type="spellEnd"/>
+    </w:p>
+    <w:p>
+      <w:pPr>
+        <w:pStyle w:val="ListParagraph"/>
+        <w:numPr>
+          <w:ilvl w:val="0"/>
+          <w:numId w:val="3"/>
+        </w:numPr>
+        <w:rPr>
+          <w:lang w:val="en-US"/>
+        </w:rPr>
+      </w:pPr>
+      <w:r>
+        <w:rPr>
+          <w:lang w:val="en-US"/>
+        </w:rPr>
+        <w:t>Each vertex of a g</w:t>
+      </w:r>
+      <w:r>
+        <w:rPr>
+          <w:lang w:val="en-US"/>
+        </w:rPr>
+        <w:t>raph has an index</w:t>
+      </w:r>
+    </w:p>
+    <w:p>
+      <w:pPr>
+        <w:pStyle w:val="ListParagraph"/>
+        <w:numPr>
+          <w:ilvl w:val="0"/>
+          <w:numId w:val="3"/>
+        </w:numPr>
+        <w:rPr>
+          <w:lang w:val="en-US"/>
+        </w:rPr>
+      </w:pPr>
+      <w:r>
+        <w:rPr>
+          <w:lang w:val="en-US"/>
+        </w:rPr>
+        <w:t>This represents the head of the list with all connected nodes</w:t>
+      </w:r>
+    </w:p>
+    <w:p>
+      <w:pPr>
+        <w:pStyle w:val="ListParagraph"/>
+        <w:numPr>
+          <w:ilvl w:val="0"/>
+          <w:numId w:val="3"/>
+        </w:numPr>
+        <w:rPr>
+          <w:lang w:val="fr-BE"/>
+        </w:rPr>
+      </w:pPr>
+      <w:r>
+        <w:rPr>
+          <w:lang w:val="fr-BE"/>
+        </w:rPr>
+        <w:drawing>
+          <wp:anchor distT="0" distB="0" distL="114300" distR="114300" simplePos="0" relativeHeight="251662336" behindDoc="0" locked="0" layoutInCell="1" allowOverlap="1" wp14:anchorId="293E6993" wp14:editId="45965B3D">
+            <wp:simplePos x="0" y="0"/>
+            <wp:positionH relativeFrom="column">
+              <wp:posOffset>449580</wp:posOffset>
+            </wp:positionH>
+            <wp:positionV relativeFrom="paragraph">
+              <wp:posOffset>207645</wp:posOffset>
+            </wp:positionV>
+            <wp:extent cx="3406140" cy="1557655"/>
+            <wp:effectExtent l="0" t="0" r="3810" b="4445"/>
+            <wp:wrapTopAndBottom/>
+            <wp:docPr id="5" name="Picture 5" descr="A picture containing electronics&#10;&#10;Description automatically generated"/>
+            <wp:cNvGraphicFramePr>
+              <a:graphicFrameLocks xmlns:a="http://schemas.openxmlformats.org/drawingml/2006/main" noChangeAspect="1"/>
+            </wp:cNvGraphicFramePr>
+            <a:graphic xmlns:a="http://schemas.openxmlformats.org/drawingml/2006/main">
+              <a:graphicData uri="http://schemas.openxmlformats.org/drawingml/2006/picture">
+                <pic:pic xmlns:pic="http://schemas.openxmlformats.org/drawingml/2006/picture">
+                  <pic:nvPicPr>
+                    <pic:cNvPr id="5" name="Picture 5" descr="A picture containing electronics&#10;&#10;Description automatically generated"/>
+                    <pic:cNvPicPr/>
+                  </pic:nvPicPr>
+                  <pic:blipFill>
+                    <a:blip r:embed="rId14" cstate="print">
+                      <a:extLst>
+                        <a:ext uri="{28A0092B-C50C-407E-A947-70E740481C1C}">
+                          <a14:useLocalDpi xmlns:a14="http://schemas.microsoft.com/office/drawing/2010/main" val="0"/>
+                        </a:ext>
+                      </a:extLst>
+                    </a:blip>
+                    <a:stretch>
+                      <a:fillRect/>
+                    </a:stretch>
+                  </pic:blipFill>
+                  <pic:spPr>
+                    <a:xfrm>
+                      <a:off x="0" y="0"/>
+                      <a:ext cx="3406140" cy="1557655"/>
+                    </a:xfrm>
+                    <a:prstGeom prst="rect">
+                      <a:avLst/>
+                    </a:prstGeom>
+                  </pic:spPr>
+                </pic:pic>
+              </a:graphicData>
+            </a:graphic>
+            <wp14:sizeRelH relativeFrom="margin">
+              <wp14:pctWidth>0</wp14:pctWidth>
+            </wp14:sizeRelH>
+            <wp14:sizeRelV relativeFrom="margin">
+              <wp14:pctHeight>0</wp14:pctHeight>
+            </wp14:sizeRelV>
+          </wp:anchor>
+        </w:drawing>
+      </w:r>
+      <w:proofErr w:type="spellStart"/>
+      <w:r>
+        <w:rPr>
+          <w:lang w:val="fr-BE"/>
+        </w:rPr>
+        <w:t>Undirected</w:t>
+      </w:r>
+      <w:proofErr w:type="spellEnd"/>
+      <w:r>
+        <w:rPr>
+          <w:lang w:val="fr-BE"/>
+        </w:rPr>
+        <w:t xml:space="preserve"> </w:t>
+      </w:r>
+      <w:proofErr w:type="spellStart"/>
+      <w:r>
+        <w:rPr>
+          <w:lang w:val="fr-BE"/>
+        </w:rPr>
+        <w:t>example</w:t>
+      </w:r>
+      <w:proofErr w:type="spellEnd"/>
+      <w:r>
+        <w:rPr>
+          <w:lang w:val="fr-BE"/>
+        </w:rPr>
+        <w:t> :</w:t>
+      </w:r>
+      <w:r>
+        <w:rPr>
+          <w:noProof/>
+        </w:rPr>
+        <w:t xml:space="preserve"> </w:t>
+      </w:r>
+    </w:p>
+    <w:p>
+      <w:pPr>
+        <w:pStyle w:val="ListParagraph"/>
+        <w:numPr>
+          <w:ilvl w:val="0"/>
+          <w:numId w:val="3"/>
+        </w:numPr>
+        <w:rPr>
+          <w:lang w:val="fr-BE"/>
+        </w:rPr>
+      </w:pPr>
+      <w:r>
+        <w:rPr>
+          <w:lang w:val="fr-BE"/>
+        </w:rPr>
+        <w:drawing>
+          <wp:anchor distT="0" distB="0" distL="114300" distR="114300" simplePos="0" relativeHeight="251663360" behindDoc="0" locked="0" layoutInCell="1" allowOverlap="1" wp14:anchorId="71C88309" wp14:editId="40FDAB72">
+            <wp:simplePos x="0" y="0"/>
+            <wp:positionH relativeFrom="column">
+              <wp:posOffset>457200</wp:posOffset>
+            </wp:positionH>
+            <wp:positionV relativeFrom="paragraph">
+              <wp:posOffset>1770380</wp:posOffset>
+            </wp:positionV>
+            <wp:extent cx="3368040" cy="1621155"/>
+            <wp:effectExtent l="0" t="0" r="3810" b="0"/>
+            <wp:wrapTopAndBottom/>
+            <wp:docPr id="6" name="Picture 6"/>
+            <wp:cNvGraphicFramePr>
+              <a:graphicFrameLocks xmlns:a="http://schemas.openxmlformats.org/drawingml/2006/main" noChangeAspect="1"/>
+            </wp:cNvGraphicFramePr>
+            <a:graphic xmlns:a="http://schemas.openxmlformats.org/drawingml/2006/main">
+              <a:graphicData uri="http://schemas.openxmlformats.org/drawingml/2006/picture">
+                <pic:pic xmlns:pic="http://schemas.openxmlformats.org/drawingml/2006/picture">
+                  <pic:nvPicPr>
+                    <pic:cNvPr id="1" name=""/>
+                    <pic:cNvPicPr/>
+                  </pic:nvPicPr>
+                  <pic:blipFill>
+                    <a:blip r:embed="rId15" cstate="print">
+                      <a:extLst>
+                        <a:ext uri="{28A0092B-C50C-407E-A947-70E740481C1C}">
+                          <a14:useLocalDpi xmlns:a14="http://schemas.microsoft.com/office/drawing/2010/main" val="0"/>
+                        </a:ext>
+                      </a:extLst>
+                    </a:blip>
+                    <a:stretch>
+                      <a:fillRect/>
+                    </a:stretch>
+                  </pic:blipFill>
+                  <pic:spPr>
+                    <a:xfrm>
+                      <a:off x="0" y="0"/>
+                      <a:ext cx="3368040" cy="1621155"/>
+                    </a:xfrm>
+                    <a:prstGeom prst="rect">
+                      <a:avLst/>
+                    </a:prstGeom>
+                  </pic:spPr>
+                </pic:pic>
+              </a:graphicData>
+            </a:graphic>
+            <wp14:sizeRelH relativeFrom="margin">
+              <wp14:pctWidth>0</wp14:pctWidth>
+            </wp14:sizeRelH>
+            <wp14:sizeRelV relativeFrom="margin">
+              <wp14:pctHeight>0</wp14:pctHeight>
+            </wp14:sizeRelV>
+          </wp:anchor>
+        </w:drawing>
+      </w:r>
+      <w:proofErr w:type="spellStart"/>
+      <w:r>
+        <w:rPr>
+          <w:lang w:val="fr-BE"/>
+        </w:rPr>
+        <w:t>Directed</w:t>
+      </w:r>
+      <w:proofErr w:type="spellEnd"/>
+      <w:r>
+        <w:rPr>
+          <w:lang w:val="fr-BE"/>
+        </w:rPr>
+        <w:t xml:space="preserve"> </w:t>
+      </w:r>
+      <w:proofErr w:type="spellStart"/>
+      <w:r>
+        <w:rPr>
+          <w:lang w:val="fr-BE"/>
+        </w:rPr>
+        <w:t>example</w:t>
+      </w:r>
+      <w:proofErr w:type="spellEnd"/>
+      <w:r>
+        <w:rPr>
+          <w:lang w:val="fr-BE"/>
+        </w:rPr>
+        <w:t> :</w:t>
+      </w:r>
+      <w:r>
+        <w:rPr>
+          <w:noProof/>
+        </w:rPr>
+        <w:t xml:space="preserve"> </w:t>
+      </w:r>
+    </w:p>
+    <w:p>
+      <w:pPr>
+        <w:rPr>
+          <w:lang w:val="fr-BE"/>
+        </w:rPr>
+      </w:pPr>
+    </w:p>
+    <w:p>
+      <w:pPr>
+        <w:pStyle w:val="Heading3"/>
+        <w:rPr>
+          <w:lang w:val="fr-BE"/>
+        </w:rPr>
+      </w:pPr>
+      <w:r>
+        <w:rPr>
+          <w:lang w:val="fr-BE"/>
+        </w:rPr>
+        <w:t xml:space="preserve">Python </w:t>
+      </w:r>
+      <w:proofErr w:type="spellStart"/>
+      <w:r>
+        <w:rPr>
+          <w:lang w:val="fr-BE"/>
+        </w:rPr>
+        <w:t>implementation</w:t>
+      </w:r>
+      <w:proofErr w:type="spellEnd"/>
+    </w:p>
+    <w:p>
+      <w:pPr>
+        <w:pStyle w:val="ListParagraph"/>
+        <w:numPr>
+          <w:ilvl w:val="0"/>
+          <w:numId w:val="3"/>
+        </w:numPr>
+        <w:rPr>
+          <w:lang w:val="fr-BE"/>
+        </w:rPr>
+      </w:pPr>
+      <w:r>
+        <w:rPr>
+          <w:lang w:val="fr-BE"/>
+        </w:rPr>
+        <w:drawing>
+          <wp:anchor distT="0" distB="0" distL="114300" distR="114300" simplePos="0" relativeHeight="251664384" behindDoc="0" locked="0" layoutInCell="1" allowOverlap="1" wp14:anchorId="4D50E55C" wp14:editId="4AF5A36E">
+            <wp:simplePos x="0" y="0"/>
+            <wp:positionH relativeFrom="column">
+              <wp:posOffset>502920</wp:posOffset>
+            </wp:positionH>
+            <wp:positionV relativeFrom="paragraph">
+              <wp:posOffset>199390</wp:posOffset>
+            </wp:positionV>
+            <wp:extent cx="3729355" cy="1752600"/>
+            <wp:effectExtent l="0" t="0" r="4445" b="0"/>
+            <wp:wrapTopAndBottom/>
+            <wp:docPr id="7" name="Picture 7"/>
+            <wp:cNvGraphicFramePr>
+              <a:graphicFrameLocks xmlns:a="http://schemas.openxmlformats.org/drawingml/2006/main" noChangeAspect="1"/>
+            </wp:cNvGraphicFramePr>
+            <a:graphic xmlns:a="http://schemas.openxmlformats.org/drawingml/2006/main">
+              <a:graphicData uri="http://schemas.openxmlformats.org/drawingml/2006/picture">
+                <pic:pic xmlns:pic="http://schemas.openxmlformats.org/drawingml/2006/picture">
+                  <pic:nvPicPr>
+                    <pic:cNvPr id="1" name=""/>
+                    <pic:cNvPicPr/>
+                  </pic:nvPicPr>
+                  <pic:blipFill rotWithShape="1">
+                    <a:blip r:embed="rId16">
+                      <a:extLst>
+                        <a:ext uri="{28A0092B-C50C-407E-A947-70E740481C1C}">
+                          <a14:useLocalDpi xmlns:a14="http://schemas.microsoft.com/office/drawing/2010/main" val="0"/>
+                        </a:ext>
+                      </a:extLst>
+                    </a:blip>
+                    <a:srcRect l="1563"/>
+                    <a:stretch/>
+                  </pic:blipFill>
+                  <pic:spPr bwMode="auto">
+                    <a:xfrm>
+                      <a:off x="0" y="0"/>
+                      <a:ext cx="3729355" cy="1752600"/>
+                    </a:xfrm>
+                    <a:prstGeom prst="rect">
+                      <a:avLst/>
+                    </a:prstGeom>
+                    <a:ln>
+                      <a:noFill/>
+                    </a:ln>
+                    <a:extLst>
+                      <a:ext uri="{53640926-AAD7-44D8-BBD7-CCE9431645EC}">
+                        <a14:shadowObscured xmlns:a14="http://schemas.microsoft.com/office/drawing/2010/main"/>
+                      </a:ext>
+                    </a:extLst>
+                  </pic:spPr>
+                </pic:pic>
+              </a:graphicData>
+            </a:graphic>
+            <wp14:sizeRelH relativeFrom="margin">
+              <wp14:pctWidth>0</wp14:pctWidth>
+            </wp14:sizeRelH>
+            <wp14:sizeRelV relativeFrom="margin">
+              <wp14:pctHeight>0</wp14:pctHeight>
+            </wp14:sizeRelV>
+          </wp:anchor>
+        </w:drawing>
+      </w:r>
+      <w:r>
+        <w:rPr>
+          <w:lang w:val="fr-BE"/>
+        </w:rPr>
+        <w:t>Use of classes :</w:t>
+      </w:r>
+      <w:r>
+        <w:rPr>
+          <w:noProof/>
+        </w:rPr>
+        <w:t xml:space="preserve"> </w:t>
+      </w:r>
+    </w:p>
+    <w:p>
+      <w:pPr>
+        <w:pStyle w:val="ListParagraph"/>
+        <w:numPr>
+          <w:ilvl w:val="0"/>
+          <w:numId w:val="3"/>
+        </w:numPr>
+        <w:rPr>
+          <w:lang w:val="en-US"/>
+        </w:rPr>
+      </w:pPr>
+      <w:r>
+        <w:rPr>
+          <w:noProof/>
+          <w:lang w:val="en-US"/>
+        </w:rPr>
+        <w:drawing>
+          <wp:anchor distT="0" distB="0" distL="114300" distR="114300" simplePos="0" relativeHeight="251665408" behindDoc="0" locked="0" layoutInCell="1" allowOverlap="1" wp14:anchorId="73AFF588" wp14:editId="257ACED6">
+            <wp:simplePos x="0" y="0"/>
+            <wp:positionH relativeFrom="column">
+              <wp:posOffset>480060</wp:posOffset>
+            </wp:positionH>
+            <wp:positionV relativeFrom="paragraph">
+              <wp:posOffset>2023110</wp:posOffset>
+            </wp:positionV>
+            <wp:extent cx="3752215" cy="1828165"/>
+            <wp:effectExtent l="0" t="0" r="635" b="635"/>
+            <wp:wrapTopAndBottom/>
+            <wp:docPr id="8" name="Picture 8" descr="Text&#10;&#10;Description automatically generated"/>
+            <wp:cNvGraphicFramePr>
+              <a:graphicFrameLocks xmlns:a="http://schemas.openxmlformats.org/drawingml/2006/main" noChangeAspect="1"/>
+            </wp:cNvGraphicFramePr>
+            <a:graphic xmlns:a="http://schemas.openxmlformats.org/drawingml/2006/main">
+              <a:graphicData uri="http://schemas.openxmlformats.org/drawingml/2006/picture">
+                <pic:pic xmlns:pic="http://schemas.openxmlformats.org/drawingml/2006/picture">
+                  <pic:nvPicPr>
+                    <pic:cNvPr id="8" name="Picture 8" descr="Text&#10;&#10;Description automatically generated"/>
+                    <pic:cNvPicPr/>
+                  </pic:nvPicPr>
+                  <pic:blipFill>
+                    <a:blip r:embed="rId17">
+                      <a:extLst>
+                        <a:ext uri="{28A0092B-C50C-407E-A947-70E740481C1C}">
+                          <a14:useLocalDpi xmlns:a14="http://schemas.microsoft.com/office/drawing/2010/main" val="0"/>
+                        </a:ext>
+                      </a:extLst>
+                    </a:blip>
+                    <a:stretch>
+                      <a:fillRect/>
+                    </a:stretch>
+                  </pic:blipFill>
+                  <pic:spPr>
+                    <a:xfrm>
+                      <a:off x="0" y="0"/>
+                      <a:ext cx="3752215" cy="1828165"/>
+                    </a:xfrm>
+                    <a:prstGeom prst="rect">
+                      <a:avLst/>
+                    </a:prstGeom>
+                  </pic:spPr>
+                </pic:pic>
+              </a:graphicData>
+            </a:graphic>
+            <wp14:sizeRelH relativeFrom="margin">
+              <wp14:pctWidth>0</wp14:pctWidth>
+            </wp14:sizeRelH>
+            <wp14:sizeRelV relativeFrom="margin">
+              <wp14:pctHeight>0</wp14:pctHeight>
+            </wp14:sizeRelV>
+          </wp:anchor>
+        </w:drawing>
+      </w:r>
+      <w:r>
+        <w:rPr>
+          <w:noProof/>
+          <w:lang w:val="en-US"/>
+        </w:rPr>
+        <w:t>Checking if it has n</w:t>
+      </w:r>
+      <w:r>
+        <w:rPr>
+          <w:noProof/>
+          <w:lang w:val="en-US"/>
+        </w:rPr>
+        <w:t>eighbours, how many and even create new ones :</w:t>
+      </w:r>
+      <w:r>
+        <w:rPr>
+          <w:noProof/>
+        </w:rPr>
+        <w:t xml:space="preserve"> </w:t>
+      </w:r>
+    </w:p>
+    <w:p>
+      <w:pPr>
+        <w:pStyle w:val="ListParagraph"/>
+        <w:numPr>
+          <w:ilvl w:val="0"/>
+          <w:numId w:val="3"/>
+        </w:numPr>
+        <w:rPr>
+          <w:lang w:val="en-US"/>
+        </w:rPr>
+      </w:pPr>
+      <w:r>
+        <w:rPr>
+          <w:noProof/>
+        </w:rPr>
+        <w:lastRenderedPageBreak/>
+        <w:drawing>
+          <wp:anchor distT="0" distB="0" distL="114300" distR="114300" simplePos="0" relativeHeight="251666432" behindDoc="0" locked="0" layoutInCell="1" allowOverlap="1" wp14:anchorId="53B9E843" wp14:editId="3247F4FB">
+            <wp:simplePos x="0" y="0"/>
+            <wp:positionH relativeFrom="column">
+              <wp:posOffset>487680</wp:posOffset>
+            </wp:positionH>
+            <wp:positionV relativeFrom="paragraph">
+              <wp:posOffset>217805</wp:posOffset>
+            </wp:positionV>
+            <wp:extent cx="3537585" cy="5510530"/>
+            <wp:effectExtent l="0" t="0" r="5715" b="0"/>
+            <wp:wrapTopAndBottom/>
+            <wp:docPr id="9" name="Picture 9"/>
+            <wp:cNvGraphicFramePr>
+              <a:graphicFrameLocks xmlns:a="http://schemas.openxmlformats.org/drawingml/2006/main" noChangeAspect="1"/>
+            </wp:cNvGraphicFramePr>
+            <a:graphic xmlns:a="http://schemas.openxmlformats.org/drawingml/2006/main">
+              <a:graphicData uri="http://schemas.openxmlformats.org/drawingml/2006/picture">
+                <pic:pic xmlns:pic="http://schemas.openxmlformats.org/drawingml/2006/picture">
+                  <pic:nvPicPr>
+                    <pic:cNvPr id="9" name="Picture 9"/>
+                    <pic:cNvPicPr>
+                      <a:picLocks noChangeAspect="1" noChangeArrowheads="1"/>
+                    </pic:cNvPicPr>
+                  </pic:nvPicPr>
+                  <pic:blipFill>
+                    <a:blip r:embed="rId18" cstate="print">
+                      <a:extLst>
+                        <a:ext uri="{28A0092B-C50C-407E-A947-70E740481C1C}">
+                          <a14:useLocalDpi xmlns:a14="http://schemas.microsoft.com/office/drawing/2010/main" val="0"/>
+                        </a:ext>
+                      </a:extLst>
+                    </a:blip>
+                    <a:srcRect/>
+                    <a:stretch>
+                      <a:fillRect/>
+                    </a:stretch>
+                  </pic:blipFill>
+                  <pic:spPr bwMode="auto">
+                    <a:xfrm>
+                      <a:off x="0" y="0"/>
+                      <a:ext cx="3537585" cy="5510530"/>
+                    </a:xfrm>
+                    <a:prstGeom prst="rect">
+                      <a:avLst/>
+                    </a:prstGeom>
+                    <a:noFill/>
+                    <a:ln>
+                      <a:noFill/>
+                    </a:ln>
+                  </pic:spPr>
+                </pic:pic>
+              </a:graphicData>
+            </a:graphic>
+            <wp14:sizeRelH relativeFrom="margin">
+              <wp14:pctWidth>0</wp14:pctWidth>
+            </wp14:sizeRelH>
+            <wp14:sizeRelV relativeFrom="margin">
+              <wp14:pctHeight>0</wp14:pctHeight>
+            </wp14:sizeRelV>
+          </wp:anchor>
+        </w:drawing>
+      </w:r>
+      <w:r>
+        <w:rPr>
+          <w:noProof/>
+          <w:lang w:val="en-US"/>
+        </w:rPr>
+        <w:t>Class to represent g</w:t>
+      </w:r>
+      <w:r>
+        <w:rPr>
+          <w:noProof/>
+          <w:lang w:val="en-US"/>
+        </w:rPr>
+        <w:t>raph data structure, allows to add nodes and edges between them</w:t>
+      </w:r>
+      <w:r>
+        <w:rPr>
+          <w:noProof/>
+          <w:lang w:val="en-US"/>
+        </w:rPr>
+        <w:t xml:space="preserve"> :</w:t>
+      </w:r>
+      <w:r>
+        <w:t xml:space="preserve"> </w:t>
+      </w:r>
+    </w:p>
+    <w:p>
+      <w:pPr>
         <w:rPr>
           <w:lang w:val="en-US"/>
         </w:rPr>
@@ -765,10 +1814,55 @@
     </w:p>
     <w:p>
       <w:pPr>
-        <w:rPr>
-          <w:lang w:val="en-US"/>
-        </w:rPr>
-      </w:pPr>
+        <w:pStyle w:val="ListParagraph"/>
+        <w:numPr>
+          <w:ilvl w:val="0"/>
+          <w:numId w:val="3"/>
+        </w:numPr>
+        <w:rPr>
+          <w:lang w:val="en-US"/>
+        </w:rPr>
+      </w:pPr>
+      <w:proofErr w:type="spellStart"/>
+      <w:r>
+        <w:rPr>
+          <w:lang w:val="en-US"/>
+        </w:rPr>
+        <w:t>Pgeocode</w:t>
+      </w:r>
+      <w:proofErr w:type="spellEnd"/>
+      <w:r>
+        <w:rPr>
+          <w:lang w:val="en-US"/>
+        </w:rPr>
+        <w:t xml:space="preserve"> library??</w:t>
+      </w:r>
+    </w:p>
+    <w:p>
+      <w:pPr>
+        <w:pStyle w:val="ListParagraph"/>
+        <w:numPr>
+          <w:ilvl w:val="0"/>
+          <w:numId w:val="3"/>
+        </w:numPr>
+        <w:rPr>
+          <w:lang w:val="en-US"/>
+        </w:rPr>
+      </w:pPr>
+      <w:proofErr w:type="spellStart"/>
+      <w:r>
+        <w:rPr>
+          <w:lang w:val="en-US"/>
+        </w:rPr>
+        <w:t>Pgeocode</w:t>
+      </w:r>
+      <w:proofErr w:type="spellEnd"/>
+      <w:r>
+        <w:rPr>
+          <w:lang w:val="en-US"/>
+        </w:rPr>
+        <w:t xml:space="preserve"> allows you to find the distance between postcodes and provides geo-info</w:t>
+      </w:r>
     </w:p>
     <w:p>
       <w:pPr>
@@ -894,7 +1988,7 @@
         <w:rFonts w:ascii="Calibri" w:eastAsiaTheme="minorHAnsi" w:hAnsi="Calibri" w:cs="Calibri" w:hint="default"/>
       </w:rPr>
     </w:lvl>
-    <w:lvl w:ilvl="1" w:tplc="20000003" w:tentative="1">
+    <w:lvl w:ilvl="1" w:tplc="20000003">
       <w:start w:val="1"/>
       <w:numFmt w:val="bullet"/>
       <w:lvlText w:val="o"/>
@@ -1557,6 +2651,28 @@
       <w:szCs w:val="26"/>
     </w:rPr>
   </w:style>
+  <w:style w:type="paragraph" w:styleId="Heading3">
+    <w:name w:val="heading 3"/>
+    <w:basedOn w:val="Normal"/>
+    <w:next w:val="Normal"/>
+    <w:link w:val="Heading3Char"/>
+    <w:uiPriority w:val="9"/>
+    <w:unhideWhenUsed/>
+    <w:qFormat/>
+    <w:rsid w:val="00670867"/>
+    <w:pPr>
+      <w:keepNext/>
+      <w:keepLines/>
+      <w:spacing w:before="40" w:after="0"/>
+      <w:outlineLvl w:val="2"/>
+    </w:pPr>
+    <w:rPr>
+      <w:rFonts w:asciiTheme="majorHAnsi" w:eastAsiaTheme="majorEastAsia" w:hAnsiTheme="majorHAnsi" w:cstheme="majorBidi"/>
+      <w:color w:val="1F3763" w:themeColor="accent1" w:themeShade="7F"/>
+      <w:sz w:val="24"/>
+      <w:szCs w:val="24"/>
+    </w:rPr>
+  </w:style>
   <w:style w:type="character" w:default="1" w:styleId="DefaultParagraphFont">
     <w:name w:val="Default Paragraph Font"/>
     <w:uiPriority w:val="1"/>
@@ -1654,6 +2770,19 @@
     <w:rPr>
       <w:color w:val="954F72" w:themeColor="followedHyperlink"/>
       <w:u w:val="single"/>
+    </w:rPr>
+  </w:style>
+  <w:style w:type="character" w:customStyle="1" w:styleId="Heading3Char">
+    <w:name w:val="Heading 3 Char"/>
+    <w:basedOn w:val="DefaultParagraphFont"/>
+    <w:link w:val="Heading3"/>
+    <w:uiPriority w:val="9"/>
+    <w:rsid w:val="00670867"/>
+    <w:rPr>
+      <w:rFonts w:asciiTheme="majorHAnsi" w:eastAsiaTheme="majorEastAsia" w:hAnsiTheme="majorHAnsi" w:cstheme="majorBidi"/>
+      <w:color w:val="1F3763" w:themeColor="accent1" w:themeShade="7F"/>
+      <w:sz w:val="24"/>
+      <w:szCs w:val="24"/>
     </w:rPr>
   </w:style>
 </w:styles>

</xml_diff>

<commit_message>
Update documentation of project.docx
</commit_message>
<xml_diff>
--- a/documentation of project.docx
+++ b/documentation of project.docx
@@ -96,28 +96,12 @@
           <w:lang w:val="en-US"/>
         </w:rPr>
       </w:pPr>
-      <w:proofErr w:type="spellStart"/>
-      <w:r>
-        <w:rPr>
-          <w:lang w:val="en-US"/>
-        </w:rPr>
-        <w:t>Groene</w:t>
-      </w:r>
-      <w:proofErr w:type="spellEnd"/>
-      <w:r>
-        <w:rPr>
-          <w:lang w:val="en-US"/>
-        </w:rPr>
-        <w:t xml:space="preserve"> routes </w:t>
-      </w:r>
-      <w:proofErr w:type="spellStart"/>
-      <w:r>
-        <w:rPr>
-          <w:lang w:val="en-US"/>
-        </w:rPr>
-        <w:t>vergelijken</w:t>
-      </w:r>
-      <w:proofErr w:type="spellEnd"/>
+      <w:r>
+        <w:rPr>
+          <w:lang w:val="en-US"/>
+        </w:rPr>
+        <w:t>Groene routes vergelijken</w:t>
+      </w:r>
     </w:p>
     <w:p>
       <w:pPr>
@@ -287,21 +271,7 @@
         <w:rPr>
           <w:lang w:val="en-US"/>
         </w:rPr>
-        <w:t xml:space="preserve">basic python </w:t>
-      </w:r>
-      <w:proofErr w:type="spellStart"/>
-      <w:r>
-        <w:rPr>
-          <w:lang w:val="en-US"/>
-        </w:rPr>
-        <w:t>dijckstra</w:t>
-      </w:r>
-      <w:proofErr w:type="spellEnd"/>
-      <w:r>
-        <w:rPr>
-          <w:lang w:val="en-US"/>
-        </w:rPr>
-        <w:t xml:space="preserve"> </w:t>
+        <w:t xml:space="preserve">basic python dijckstra </w:t>
       </w:r>
       <w:hyperlink r:id="rId9" w:history="1">
         <w:r>
@@ -541,6 +511,7 @@
       </w:pPr>
       <w:r>
         <w:rPr>
+          <w:noProof/>
           <w:lang w:val="en-US"/>
         </w:rPr>
         <w:drawing>
@@ -656,6 +627,7 @@
       </w:pPr>
       <w:r>
         <w:rPr>
+          <w:noProof/>
           <w:lang w:val="en-US"/>
         </w:rPr>
         <w:lastRenderedPageBreak/>
@@ -809,139 +781,81 @@
         <w:rPr>
           <w:lang w:val="fr-BE"/>
         </w:rPr>
-        <w:t xml:space="preserve">Adjacent matrix or adjacent </w:t>
-      </w:r>
-      <w:proofErr w:type="spellStart"/>
+        <w:t>Adjacent matrix or adjacent li</w:t>
+      </w:r>
       <w:r>
         <w:rPr>
           <w:lang w:val="fr-BE"/>
         </w:rPr>
-        <w:t>li</w:t>
-      </w:r>
-      <w:r>
+        <w:t>st</w:t>
+      </w:r>
+    </w:p>
+    <w:p>
+      <w:pPr>
+        <w:pStyle w:val="Heading3"/>
         <w:rPr>
           <w:lang w:val="fr-BE"/>
         </w:rPr>
-        <w:t>st</w:t>
-      </w:r>
-      <w:proofErr w:type="spellEnd"/>
-    </w:p>
-    <w:p>
-      <w:pPr>
-        <w:pStyle w:val="Heading3"/>
+      </w:pPr>
+      <w:r>
         <w:rPr>
           <w:lang w:val="fr-BE"/>
         </w:rPr>
-      </w:pPr>
-      <w:r>
+        <w:t>Adjacent matrix</w:t>
+      </w:r>
+    </w:p>
+    <w:p>
+      <w:pPr>
+        <w:pStyle w:val="ListParagraph"/>
+        <w:numPr>
+          <w:ilvl w:val="0"/>
+          <w:numId w:val="3"/>
+        </w:numPr>
         <w:rPr>
           <w:lang w:val="fr-BE"/>
         </w:rPr>
-        <w:t>Adjacent matrix</w:t>
-      </w:r>
-    </w:p>
-    <w:p>
-      <w:pPr>
-        <w:pStyle w:val="ListParagraph"/>
-        <w:numPr>
-          <w:ilvl w:val="0"/>
-          <w:numId w:val="3"/>
-        </w:numPr>
+      </w:pPr>
+      <w:r>
         <w:rPr>
           <w:lang w:val="fr-BE"/>
         </w:rPr>
-      </w:pPr>
-      <w:r>
+        <w:t>2d array used</w:t>
+      </w:r>
+    </w:p>
+    <w:p>
+      <w:pPr>
+        <w:pStyle w:val="ListParagraph"/>
+        <w:numPr>
+          <w:ilvl w:val="0"/>
+          <w:numId w:val="3"/>
+        </w:numPr>
         <w:rPr>
           <w:lang w:val="fr-BE"/>
         </w:rPr>
-        <w:t xml:space="preserve">2d </w:t>
-      </w:r>
-      <w:proofErr w:type="spellStart"/>
+      </w:pPr>
       <w:r>
         <w:rPr>
           <w:lang w:val="fr-BE"/>
         </w:rPr>
-        <w:t>array</w:t>
-      </w:r>
-      <w:proofErr w:type="spellEnd"/>
-      <w:r>
+        <w:t>Matrix full of values</w:t>
+      </w:r>
+    </w:p>
+    <w:p>
+      <w:pPr>
+        <w:pStyle w:val="ListParagraph"/>
+        <w:numPr>
+          <w:ilvl w:val="0"/>
+          <w:numId w:val="3"/>
+        </w:numPr>
         <w:rPr>
           <w:lang w:val="fr-BE"/>
         </w:rPr>
-        <w:t xml:space="preserve"> </w:t>
-      </w:r>
-      <w:proofErr w:type="spellStart"/>
+      </w:pPr>
       <w:r>
         <w:rPr>
           <w:lang w:val="fr-BE"/>
         </w:rPr>
-        <w:t>used</w:t>
-      </w:r>
-      <w:proofErr w:type="spellEnd"/>
-    </w:p>
-    <w:p>
-      <w:pPr>
-        <w:pStyle w:val="ListParagraph"/>
-        <w:numPr>
-          <w:ilvl w:val="0"/>
-          <w:numId w:val="3"/>
-        </w:numPr>
-        <w:rPr>
-          <w:lang w:val="fr-BE"/>
-        </w:rPr>
-      </w:pPr>
-      <w:r>
-        <w:rPr>
-          <w:lang w:val="fr-BE"/>
-        </w:rPr>
-        <w:t>Matrix full of values</w:t>
-      </w:r>
-    </w:p>
-    <w:p>
-      <w:pPr>
-        <w:pStyle w:val="ListParagraph"/>
-        <w:numPr>
-          <w:ilvl w:val="0"/>
-          <w:numId w:val="3"/>
-        </w:numPr>
-        <w:rPr>
-          <w:lang w:val="fr-BE"/>
-        </w:rPr>
-      </w:pPr>
-      <w:r>
-        <w:rPr>
-          <w:lang w:val="fr-BE"/>
-        </w:rPr>
-        <w:t xml:space="preserve">Value </w:t>
-      </w:r>
-      <w:proofErr w:type="spellStart"/>
-      <w:r>
-        <w:rPr>
-          <w:lang w:val="fr-BE"/>
-        </w:rPr>
-        <w:t>is</w:t>
-      </w:r>
-      <w:proofErr w:type="spellEnd"/>
-      <w:r>
-        <w:rPr>
-          <w:lang w:val="fr-BE"/>
-        </w:rPr>
-        <w:t xml:space="preserve"> </w:t>
-      </w:r>
-      <w:proofErr w:type="spellStart"/>
-      <w:r>
-        <w:rPr>
-          <w:lang w:val="fr-BE"/>
-        </w:rPr>
-        <w:t>etiher</w:t>
-      </w:r>
-      <w:proofErr w:type="spellEnd"/>
-      <w:r>
-        <w:rPr>
-          <w:lang w:val="fr-BE"/>
-        </w:rPr>
-        <w:t xml:space="preserve"> 0 or  1</w:t>
+        <w:t>Value is etiher 0 or  1</w:t>
       </w:r>
     </w:p>
     <w:p>
@@ -981,6 +895,7 @@
       </w:pPr>
       <w:r>
         <w:rPr>
+          <w:noProof/>
           <w:lang w:val="en-US"/>
         </w:rPr>
         <w:drawing>
@@ -1056,6 +971,7 @@
       </w:pPr>
       <w:r>
         <w:rPr>
+          <w:noProof/>
           <w:lang w:val="en-US"/>
         </w:rPr>
         <w:drawing>
@@ -1157,120 +1073,83 @@
           <w:lang w:val="fr-BE"/>
         </w:rPr>
         <w:lastRenderedPageBreak/>
-        <w:t xml:space="preserve">Adjacent </w:t>
-      </w:r>
-      <w:proofErr w:type="spellStart"/>
-      <w:r>
+        <w:t>Adjacent list</w:t>
+      </w:r>
+    </w:p>
+    <w:p>
+      <w:pPr>
+        <w:pStyle w:val="ListParagraph"/>
+        <w:numPr>
+          <w:ilvl w:val="0"/>
+          <w:numId w:val="3"/>
+        </w:numPr>
         <w:rPr>
           <w:lang w:val="fr-BE"/>
         </w:rPr>
-        <w:t>list</w:t>
-      </w:r>
-      <w:proofErr w:type="spellEnd"/>
-    </w:p>
-    <w:p>
-      <w:pPr>
-        <w:pStyle w:val="ListParagraph"/>
-        <w:numPr>
-          <w:ilvl w:val="0"/>
-          <w:numId w:val="3"/>
-        </w:numPr>
+      </w:pPr>
+      <w:r>
         <w:rPr>
           <w:lang w:val="fr-BE"/>
         </w:rPr>
-      </w:pPr>
-      <w:proofErr w:type="spellStart"/>
-      <w:r>
+        <w:t>Array of linked lists</w:t>
+      </w:r>
+    </w:p>
+    <w:p>
+      <w:pPr>
+        <w:pStyle w:val="ListParagraph"/>
+        <w:numPr>
+          <w:ilvl w:val="0"/>
+          <w:numId w:val="3"/>
+        </w:numPr>
+        <w:rPr>
+          <w:lang w:val="en-US"/>
+        </w:rPr>
+      </w:pPr>
+      <w:r>
+        <w:rPr>
+          <w:lang w:val="en-US"/>
+        </w:rPr>
+        <w:t>Each vertex of a g</w:t>
+      </w:r>
+      <w:r>
+        <w:rPr>
+          <w:lang w:val="en-US"/>
+        </w:rPr>
+        <w:t>raph has an index</w:t>
+      </w:r>
+    </w:p>
+    <w:p>
+      <w:pPr>
+        <w:pStyle w:val="ListParagraph"/>
+        <w:numPr>
+          <w:ilvl w:val="0"/>
+          <w:numId w:val="3"/>
+        </w:numPr>
+        <w:rPr>
+          <w:lang w:val="en-US"/>
+        </w:rPr>
+      </w:pPr>
+      <w:r>
+        <w:rPr>
+          <w:lang w:val="en-US"/>
+        </w:rPr>
+        <w:t>This represents the head of the list with all connected nodes</w:t>
+      </w:r>
+    </w:p>
+    <w:p>
+      <w:pPr>
+        <w:pStyle w:val="ListParagraph"/>
+        <w:numPr>
+          <w:ilvl w:val="0"/>
+          <w:numId w:val="3"/>
+        </w:numPr>
         <w:rPr>
           <w:lang w:val="fr-BE"/>
         </w:rPr>
-        <w:t>Array</w:t>
-      </w:r>
-      <w:proofErr w:type="spellEnd"/>
-      <w:r>
-        <w:rPr>
-          <w:lang w:val="fr-BE"/>
-        </w:rPr>
-        <w:t xml:space="preserve"> of </w:t>
-      </w:r>
-      <w:proofErr w:type="spellStart"/>
-      <w:r>
-        <w:rPr>
-          <w:lang w:val="fr-BE"/>
-        </w:rPr>
-        <w:t>linked</w:t>
-      </w:r>
-      <w:proofErr w:type="spellEnd"/>
-      <w:r>
-        <w:rPr>
-          <w:lang w:val="fr-BE"/>
-        </w:rPr>
-        <w:t xml:space="preserve"> </w:t>
-      </w:r>
-      <w:proofErr w:type="spellStart"/>
-      <w:r>
-        <w:rPr>
-          <w:lang w:val="fr-BE"/>
-        </w:rPr>
-        <w:t>lists</w:t>
-      </w:r>
-      <w:proofErr w:type="spellEnd"/>
-    </w:p>
-    <w:p>
-      <w:pPr>
-        <w:pStyle w:val="ListParagraph"/>
-        <w:numPr>
-          <w:ilvl w:val="0"/>
-          <w:numId w:val="3"/>
-        </w:numPr>
-        <w:rPr>
-          <w:lang w:val="en-US"/>
-        </w:rPr>
-      </w:pPr>
-      <w:r>
-        <w:rPr>
-          <w:lang w:val="en-US"/>
-        </w:rPr>
-        <w:t>Each vertex of a g</w:t>
-      </w:r>
-      <w:r>
-        <w:rPr>
-          <w:lang w:val="en-US"/>
-        </w:rPr>
-        <w:t>raph has an index</w:t>
-      </w:r>
-    </w:p>
-    <w:p>
-      <w:pPr>
-        <w:pStyle w:val="ListParagraph"/>
-        <w:numPr>
-          <w:ilvl w:val="0"/>
-          <w:numId w:val="3"/>
-        </w:numPr>
-        <w:rPr>
-          <w:lang w:val="en-US"/>
-        </w:rPr>
-      </w:pPr>
-      <w:r>
-        <w:rPr>
-          <w:lang w:val="en-US"/>
-        </w:rPr>
-        <w:t>This represents the head of the list with all connected nodes</w:t>
-      </w:r>
-    </w:p>
-    <w:p>
-      <w:pPr>
-        <w:pStyle w:val="ListParagraph"/>
-        <w:numPr>
-          <w:ilvl w:val="0"/>
-          <w:numId w:val="3"/>
-        </w:numPr>
-        <w:rPr>
-          <w:lang w:val="fr-BE"/>
-        </w:rPr>
-      </w:pPr>
-      <w:r>
-        <w:rPr>
+      </w:pPr>
+      <w:r>
+        <w:rPr>
+          <w:noProof/>
           <w:lang w:val="fr-BE"/>
         </w:rPr>
         <w:drawing>
@@ -1329,54 +1208,33 @@
           </wp:anchor>
         </w:drawing>
       </w:r>
-      <w:proofErr w:type="spellStart"/>
       <w:r>
         <w:rPr>
           <w:lang w:val="fr-BE"/>
         </w:rPr>
-        <w:t>Undirected</w:t>
-      </w:r>
-      <w:proofErr w:type="spellEnd"/>
-      <w:r>
+        <w:t>Undirected example :</w:t>
+      </w:r>
+      <w:r>
+        <w:rPr>
+          <w:noProof/>
+        </w:rPr>
+        <w:t xml:space="preserve"> </w:t>
+      </w:r>
+    </w:p>
+    <w:p>
+      <w:pPr>
+        <w:pStyle w:val="ListParagraph"/>
+        <w:numPr>
+          <w:ilvl w:val="0"/>
+          <w:numId w:val="3"/>
+        </w:numPr>
         <w:rPr>
           <w:lang w:val="fr-BE"/>
         </w:rPr>
-        <w:t xml:space="preserve"> </w:t>
-      </w:r>
-      <w:proofErr w:type="spellStart"/>
-      <w:r>
-        <w:rPr>
-          <w:lang w:val="fr-BE"/>
-        </w:rPr>
-        <w:t>example</w:t>
-      </w:r>
-      <w:proofErr w:type="spellEnd"/>
-      <w:r>
-        <w:rPr>
-          <w:lang w:val="fr-BE"/>
-        </w:rPr>
-        <w:t> :</w:t>
-      </w:r>
+      </w:pPr>
       <w:r>
         <w:rPr>
           <w:noProof/>
-        </w:rPr>
-        <w:t xml:space="preserve"> </w:t>
-      </w:r>
-    </w:p>
-    <w:p>
-      <w:pPr>
-        <w:pStyle w:val="ListParagraph"/>
-        <w:numPr>
-          <w:ilvl w:val="0"/>
-          <w:numId w:val="3"/>
-        </w:numPr>
-        <w:rPr>
-          <w:lang w:val="fr-BE"/>
-        </w:rPr>
-      </w:pPr>
-      <w:r>
-        <w:rPr>
           <w:lang w:val="fr-BE"/>
         </w:rPr>
         <w:drawing>
@@ -1435,83 +1293,54 @@
           </wp:anchor>
         </w:drawing>
       </w:r>
-      <w:proofErr w:type="spellStart"/>
       <w:r>
         <w:rPr>
           <w:lang w:val="fr-BE"/>
         </w:rPr>
-        <w:t>Directed</w:t>
-      </w:r>
-      <w:proofErr w:type="spellEnd"/>
-      <w:r>
+        <w:t>Directed example :</w:t>
+      </w:r>
+      <w:r>
+        <w:rPr>
+          <w:noProof/>
+        </w:rPr>
+        <w:t xml:space="preserve"> </w:t>
+      </w:r>
+    </w:p>
+    <w:p>
+      <w:pPr>
         <w:rPr>
           <w:lang w:val="fr-BE"/>
         </w:rPr>
-        <w:t xml:space="preserve"> </w:t>
-      </w:r>
-      <w:proofErr w:type="spellStart"/>
-      <w:r>
+      </w:pPr>
+    </w:p>
+    <w:p>
+      <w:pPr>
+        <w:pStyle w:val="Heading3"/>
         <w:rPr>
           <w:lang w:val="fr-BE"/>
         </w:rPr>
-        <w:t>example</w:t>
-      </w:r>
-      <w:proofErr w:type="spellEnd"/>
+      </w:pPr>
       <w:r>
         <w:rPr>
           <w:lang w:val="fr-BE"/>
         </w:rPr>
-        <w:t> :</w:t>
-      </w:r>
+        <w:t>Python implementation</w:t>
+      </w:r>
+    </w:p>
+    <w:p>
+      <w:pPr>
+        <w:pStyle w:val="ListParagraph"/>
+        <w:numPr>
+          <w:ilvl w:val="0"/>
+          <w:numId w:val="3"/>
+        </w:numPr>
+        <w:rPr>
+          <w:lang w:val="fr-BE"/>
+        </w:rPr>
+      </w:pPr>
       <w:r>
         <w:rPr>
           <w:noProof/>
-        </w:rPr>
-        <w:t xml:space="preserve"> </w:t>
-      </w:r>
-    </w:p>
-    <w:p>
-      <w:pPr>
-        <w:rPr>
-          <w:lang w:val="fr-BE"/>
-        </w:rPr>
-      </w:pPr>
-    </w:p>
-    <w:p>
-      <w:pPr>
-        <w:pStyle w:val="Heading3"/>
-        <w:rPr>
-          <w:lang w:val="fr-BE"/>
-        </w:rPr>
-      </w:pPr>
-      <w:r>
-        <w:rPr>
-          <w:lang w:val="fr-BE"/>
-        </w:rPr>
-        <w:t xml:space="preserve">Python </w:t>
-      </w:r>
-      <w:proofErr w:type="spellStart"/>
-      <w:r>
-        <w:rPr>
-          <w:lang w:val="fr-BE"/>
-        </w:rPr>
-        <w:t>implementation</w:t>
-      </w:r>
-      <w:proofErr w:type="spellEnd"/>
-    </w:p>
-    <w:p>
-      <w:pPr>
-        <w:pStyle w:val="ListParagraph"/>
-        <w:numPr>
-          <w:ilvl w:val="0"/>
-          <w:numId w:val="3"/>
-        </w:numPr>
-        <w:rPr>
-          <w:lang w:val="fr-BE"/>
-        </w:rPr>
-      </w:pPr>
-      <w:r>
-        <w:rPr>
           <w:lang w:val="fr-BE"/>
         </w:rPr>
         <w:drawing>
@@ -1862,6 +1691,12 @@
           <w:lang w:val="en-US"/>
         </w:rPr>
       </w:pPr>
+      <w:r>
+        <w:rPr>
+          <w:lang w:val="en-US"/>
+        </w:rPr>
+        <w:t>Uses labels that are real numbers or positive integers which are ordered</w:t>
+      </w:r>
     </w:p>
     <w:p>
       <w:pPr>
@@ -1902,45 +1737,29 @@
           <w:lang w:val="en-US"/>
         </w:rPr>
       </w:pPr>
-      <w:proofErr w:type="spellStart"/>
-      <w:r>
-        <w:rPr>
-          <w:lang w:val="en-US"/>
-        </w:rPr>
-        <w:t>Pgeocode</w:t>
-      </w:r>
-      <w:proofErr w:type="spellEnd"/>
-      <w:r>
-        <w:rPr>
-          <w:lang w:val="en-US"/>
-        </w:rPr>
-        <w:t xml:space="preserve"> library??</w:t>
-      </w:r>
-    </w:p>
-    <w:p>
-      <w:pPr>
-        <w:pStyle w:val="ListParagraph"/>
-        <w:numPr>
-          <w:ilvl w:val="0"/>
-          <w:numId w:val="3"/>
-        </w:numPr>
-        <w:rPr>
-          <w:lang w:val="en-US"/>
-        </w:rPr>
-      </w:pPr>
-      <w:proofErr w:type="spellStart"/>
-      <w:r>
-        <w:rPr>
-          <w:lang w:val="en-US"/>
-        </w:rPr>
-        <w:t>Pgeocode</w:t>
-      </w:r>
-      <w:proofErr w:type="spellEnd"/>
-      <w:r>
-        <w:rPr>
-          <w:lang w:val="en-US"/>
-        </w:rPr>
-        <w:t xml:space="preserve"> allows you to find the distance between postcodes and provides geo-info</w:t>
+      <w:r>
+        <w:rPr>
+          <w:lang w:val="en-US"/>
+        </w:rPr>
+        <w:t>Pgeocode library??</w:t>
+      </w:r>
+    </w:p>
+    <w:p>
+      <w:pPr>
+        <w:pStyle w:val="ListParagraph"/>
+        <w:numPr>
+          <w:ilvl w:val="0"/>
+          <w:numId w:val="3"/>
+        </w:numPr>
+        <w:rPr>
+          <w:lang w:val="en-US"/>
+        </w:rPr>
+      </w:pPr>
+      <w:r>
+        <w:rPr>
+          <w:lang w:val="en-US"/>
+        </w:rPr>
+        <w:t>Pgeocode allows you to find the distance between postcodes and provides geo-info</w:t>
       </w:r>
     </w:p>
     <w:p>

</xml_diff>